<commit_message>
Updated SMuFL documentation and metadata for version 1.17.
</commit_message>
<xml_diff>
--- a/doc/implementation_notes/individual_notes.docx
+++ b/doc/implementation_notes/individual_notes.docx
@@ -1,13 +1,31 @@
 
 <file path=word/document.xml><?xml version="1.0" encoding="utf-8"?>
-<w:document xmlns:wpc="http://schemas.microsoft.com/office/word/2010/wordprocessingCanvas" xmlns:mc="http://schemas.openxmlformats.org/markup-compatibility/2006" xmlns:o="urn:schemas-microsoft-com:office:office" xmlns:r="http://schemas.openxmlformats.org/officeDocument/2006/relationships" xmlns:m="http://schemas.openxmlformats.org/officeDocument/2006/math" xmlns:v="urn:schemas-microsoft-com:vml" xmlns:wp14="http://schemas.microsoft.com/office/word/2010/wordprocessingDrawing" xmlns:wp="http://schemas.openxmlformats.org/drawingml/2006/wordprocessingDrawing" xmlns:w10="urn:schemas-microsoft-com:office:word" xmlns:w="http://schemas.openxmlformats.org/wordprocessingml/2006/main" xmlns:w14="http://schemas.microsoft.com/office/word/2010/wordml" xmlns:wpg="http://schemas.microsoft.com/office/word/2010/wordprocessingGroup" xmlns:wpi="http://schemas.microsoft.com/office/word/2010/wordprocessingInk" xmlns:wne="http://schemas.microsoft.com/office/word/2006/wordml" xmlns:wps="http://schemas.microsoft.com/office/word/2010/wordprocessingShape" mc:Ignorable="w14 wp14">
+<w:document xmlns:wpc="http://schemas.microsoft.com/office/word/2010/wordprocessingCanvas" xmlns:mo="http://schemas.microsoft.com/office/mac/office/2008/main" xmlns:mc="http://schemas.openxmlformats.org/markup-compatibility/2006" xmlns:mv="urn:schemas-microsoft-com:mac:vml" xmlns:o="urn:schemas-microsoft-com:office:office" xmlns:r="http://schemas.openxmlformats.org/officeDocument/2006/relationships" xmlns:m="http://schemas.openxmlformats.org/officeDocument/2006/math" xmlns:v="urn:schemas-microsoft-com:vml" xmlns:wp14="http://schemas.microsoft.com/office/word/2010/wordprocessingDrawing" xmlns:wp="http://schemas.openxmlformats.org/drawingml/2006/wordprocessingDrawing" xmlns:w10="urn:schemas-microsoft-com:office:word" xmlns:w="http://schemas.openxmlformats.org/wordprocessingml/2006/main" xmlns:w14="http://schemas.microsoft.com/office/word/2010/wordml" xmlns:wpg="http://schemas.microsoft.com/office/word/2010/wordprocessingGroup" xmlns:wpi="http://schemas.microsoft.com/office/word/2010/wordprocessingInk" xmlns:wne="http://schemas.microsoft.com/office/word/2006/wordml" xmlns:wps="http://schemas.microsoft.com/office/word/2010/wordprocessingShape" mc:Ignorable="w14 wp14">
   <w:body>
     <w:p>
       <w:pPr>
         <w:pStyle w:val="Body"/>
       </w:pPr>
       <w:r>
-        <w:t>This range is most useful in fonts intended for text-based applications, with metrics that are compatible for mixing musical symbols with text.</w:t>
+        <w:t xml:space="preserve">Precomposed notes in this range may be used for placing notes on a staff. In fonts intended for text-based applications, these characters may be set up as ligatures with the control characters in the </w:t>
+      </w:r>
+      <w:r>
+        <w:rPr>
+          <w:rStyle w:val="ReferencetoHeading2"/>
+        </w:rPr>
+        <w:t>Combining staff positions</w:t>
+      </w:r>
+      <w:r>
+        <w:t xml:space="preserve"> range to allow them to be moved up and down to different positions on a staff (e.g. using characters from the </w:t>
+      </w:r>
+      <w:r>
+        <w:rPr>
+          <w:rStyle w:val="ReferencetoHeading2"/>
+        </w:rPr>
+        <w:t>Staves</w:t>
+      </w:r>
+      <w:r>
+        <w:t xml:space="preserve"> range).</w:t>
       </w:r>
     </w:p>
     <w:p>
@@ -15,7 +33,51 @@
         <w:pStyle w:val="Body"/>
       </w:pPr>
       <w:r>
-        <w:t xml:space="preserve">In such a font, the precomposed note glyphs may be used for displaying metronome marks and simple metric modulations. More complex metric modulations and </w:t>
+        <w:t>However, s</w:t>
+      </w:r>
+      <w:r>
+        <w:t xml:space="preserve">coring applications should draw all notes by combining notehead glyphs — e.g. </w:t>
+      </w:r>
+      <w:proofErr w:type="spellStart"/>
+      <w:r>
+        <w:rPr>
+          <w:rStyle w:val="Referencetoglyphname"/>
+        </w:rPr>
+        <w:t>noteheadBlack</w:t>
+      </w:r>
+      <w:proofErr w:type="spellEnd"/>
+      <w:r>
+        <w:t xml:space="preserve"> for quarter notes (crotchets) and shorter notes, </w:t>
+      </w:r>
+      <w:proofErr w:type="spellStart"/>
+      <w:r>
+        <w:rPr>
+          <w:rStyle w:val="Referencetoglyphname"/>
+        </w:rPr>
+        <w:t>noteheadHalf</w:t>
+      </w:r>
+      <w:proofErr w:type="spellEnd"/>
+      <w:r>
+        <w:t xml:space="preserve"> </w:t>
+      </w:r>
+      <w:r>
+        <w:t>for half notes (minims) — with stems drawn using primitives.</w:t>
+      </w:r>
+    </w:p>
+    <w:p>
+      <w:pPr>
+        <w:pStyle w:val="Body"/>
+      </w:pPr>
+      <w:r>
+        <w:t>It is recommended that the characters in this range should have full-length stems, i.e. a minimum length of 3.5 spaces.</w:t>
+      </w:r>
+    </w:p>
+    <w:p>
+      <w:pPr>
+        <w:pStyle w:val="Body"/>
+      </w:pPr>
+      <w:r>
+        <w:t xml:space="preserve">Characters suitable for mixing with characters from a regular text font, e.g. as part of a metronome mark, tempo equations, </w:t>
       </w:r>
       <w:proofErr w:type="spellStart"/>
       <w:r>
@@ -32,54 +94,21 @@
         <w:t xml:space="preserve"> tempo</w:t>
       </w:r>
       <w:r>
-        <w:t xml:space="preserve"> directions may be drawn using these glyphs in conjunction with the </w:t>
+        <w:t xml:space="preserve"> marking, etc., are found in the </w:t>
       </w:r>
       <w:r>
         <w:rPr>
           <w:rStyle w:val="ReferencetoHeading2"/>
         </w:rPr>
-        <w:t>Beamed groups of notes</w:t>
+        <w:t>Metronome marks</w:t>
       </w:r>
       <w:r>
-        <w:t xml:space="preserve"> range.</w:t>
-      </w:r>
-    </w:p>
-    <w:p>
-      <w:pPr>
-        <w:pStyle w:val="Body"/>
-      </w:pPr>
-      <w:r>
-        <w:t xml:space="preserve">Scoring applications should draw all notes by combining notehead glyphs — e.g. </w:t>
-      </w:r>
-      <w:proofErr w:type="spellStart"/>
-      <w:r>
-        <w:rPr>
-          <w:rStyle w:val="Referencetoglyphname"/>
-        </w:rPr>
-        <w:t>noteheadBlack</w:t>
-      </w:r>
-      <w:proofErr w:type="spellEnd"/>
-      <w:r>
-        <w:t xml:space="preserve"> for quarter notes (crotchets) and shorte</w:t>
+        <w:t xml:space="preserve"> range (where it is recommended that stems should be shortened to provide a more pleasing balance between the note and the s</w:t>
       </w:r>
       <w:bookmarkStart w:id="0" w:name="_GoBack"/>
       <w:bookmarkEnd w:id="0"/>
       <w:r>
-        <w:t xml:space="preserve">r notes, </w:t>
-      </w:r>
-      <w:proofErr w:type="spellStart"/>
-      <w:r>
-        <w:rPr>
-          <w:rStyle w:val="Referencetoglyphname"/>
-        </w:rPr>
-        <w:t>noteheadHalf</w:t>
-      </w:r>
-      <w:proofErr w:type="spellEnd"/>
-      <w:r>
-        <w:t xml:space="preserve"> </w:t>
-      </w:r>
-      <w:r>
-        <w:t>for half notes (minims) — with stems drawn using primitives.</w:t>
+        <w:t>urrounding text characters).</w:t>
       </w:r>
     </w:p>
     <w:sectPr>
@@ -116,7 +145,7 @@
 </file>
 
 <file path=word/endnotes.xml><?xml version="1.0" encoding="utf-8"?>
-<w:endnotes xmlns:wpc="http://schemas.microsoft.com/office/word/2010/wordprocessingCanvas" xmlns:mc="http://schemas.openxmlformats.org/markup-compatibility/2006" xmlns:o="urn:schemas-microsoft-com:office:office" xmlns:r="http://schemas.openxmlformats.org/officeDocument/2006/relationships" xmlns:m="http://schemas.openxmlformats.org/officeDocument/2006/math" xmlns:v="urn:schemas-microsoft-com:vml" xmlns:wp14="http://schemas.microsoft.com/office/word/2010/wordprocessingDrawing" xmlns:wp="http://schemas.openxmlformats.org/drawingml/2006/wordprocessingDrawing" xmlns:w10="urn:schemas-microsoft-com:office:word" xmlns:w="http://schemas.openxmlformats.org/wordprocessingml/2006/main" xmlns:w14="http://schemas.microsoft.com/office/word/2010/wordml" xmlns:wpg="http://schemas.microsoft.com/office/word/2010/wordprocessingGroup" xmlns:wpi="http://schemas.microsoft.com/office/word/2010/wordprocessingInk" xmlns:wne="http://schemas.microsoft.com/office/word/2006/wordml" xmlns:wps="http://schemas.microsoft.com/office/word/2010/wordprocessingShape" mc:Ignorable="w14 wp14">
+<w:endnotes xmlns:wpc="http://schemas.microsoft.com/office/word/2010/wordprocessingCanvas" xmlns:mo="http://schemas.microsoft.com/office/mac/office/2008/main" xmlns:mc="http://schemas.openxmlformats.org/markup-compatibility/2006" xmlns:mv="urn:schemas-microsoft-com:mac:vml" xmlns:o="urn:schemas-microsoft-com:office:office" xmlns:r="http://schemas.openxmlformats.org/officeDocument/2006/relationships" xmlns:m="http://schemas.openxmlformats.org/officeDocument/2006/math" xmlns:v="urn:schemas-microsoft-com:vml" xmlns:wp14="http://schemas.microsoft.com/office/word/2010/wordprocessingDrawing" xmlns:wp="http://schemas.openxmlformats.org/drawingml/2006/wordprocessingDrawing" xmlns:w10="urn:schemas-microsoft-com:office:word" xmlns:w="http://schemas.openxmlformats.org/wordprocessingml/2006/main" xmlns:w14="http://schemas.microsoft.com/office/word/2010/wordml" xmlns:wpg="http://schemas.microsoft.com/office/word/2010/wordprocessingGroup" xmlns:wpi="http://schemas.microsoft.com/office/word/2010/wordprocessingInk" xmlns:wne="http://schemas.microsoft.com/office/word/2006/wordml" xmlns:wps="http://schemas.microsoft.com/office/word/2010/wordprocessingShape" mc:Ignorable="w14 wp14">
   <w:endnote w:type="separator" w:id="-1">
     <w:p>
       <w:pPr>
@@ -141,7 +170,7 @@
 </file>
 
 <file path=word/footnotes.xml><?xml version="1.0" encoding="utf-8"?>
-<w:footnotes xmlns:wpc="http://schemas.microsoft.com/office/word/2010/wordprocessingCanvas" xmlns:mc="http://schemas.openxmlformats.org/markup-compatibility/2006" xmlns:o="urn:schemas-microsoft-com:office:office" xmlns:r="http://schemas.openxmlformats.org/officeDocument/2006/relationships" xmlns:m="http://schemas.openxmlformats.org/officeDocument/2006/math" xmlns:v="urn:schemas-microsoft-com:vml" xmlns:wp14="http://schemas.microsoft.com/office/word/2010/wordprocessingDrawing" xmlns:wp="http://schemas.openxmlformats.org/drawingml/2006/wordprocessingDrawing" xmlns:w10="urn:schemas-microsoft-com:office:word" xmlns:w="http://schemas.openxmlformats.org/wordprocessingml/2006/main" xmlns:w14="http://schemas.microsoft.com/office/word/2010/wordml" xmlns:wpg="http://schemas.microsoft.com/office/word/2010/wordprocessingGroup" xmlns:wpi="http://schemas.microsoft.com/office/word/2010/wordprocessingInk" xmlns:wne="http://schemas.microsoft.com/office/word/2006/wordml" xmlns:wps="http://schemas.microsoft.com/office/word/2010/wordprocessingShape" mc:Ignorable="w14 wp14">
+<w:footnotes xmlns:wpc="http://schemas.microsoft.com/office/word/2010/wordprocessingCanvas" xmlns:mo="http://schemas.microsoft.com/office/mac/office/2008/main" xmlns:mc="http://schemas.openxmlformats.org/markup-compatibility/2006" xmlns:mv="urn:schemas-microsoft-com:mac:vml" xmlns:o="urn:schemas-microsoft-com:office:office" xmlns:r="http://schemas.openxmlformats.org/officeDocument/2006/relationships" xmlns:m="http://schemas.openxmlformats.org/officeDocument/2006/math" xmlns:v="urn:schemas-microsoft-com:vml" xmlns:wp14="http://schemas.microsoft.com/office/word/2010/wordprocessingDrawing" xmlns:wp="http://schemas.openxmlformats.org/drawingml/2006/wordprocessingDrawing" xmlns:w10="urn:schemas-microsoft-com:office:word" xmlns:w="http://schemas.openxmlformats.org/wordprocessingml/2006/main" xmlns:w14="http://schemas.microsoft.com/office/word/2010/wordml" xmlns:wpg="http://schemas.microsoft.com/office/word/2010/wordprocessingGroup" xmlns:wpi="http://schemas.microsoft.com/office/word/2010/wordprocessingInk" xmlns:wne="http://schemas.microsoft.com/office/word/2006/wordml" xmlns:wps="http://schemas.microsoft.com/office/word/2010/wordprocessingShape" mc:Ignorable="w14 wp14">
   <w:footnote w:type="separator" w:id="-1">
     <w:p>
       <w:pPr>
@@ -166,38 +195,25 @@
 </file>
 
 <file path=word/header1.xml><?xml version="1.0" encoding="utf-8"?>
-<w:hdr xmlns:wpc="http://schemas.microsoft.com/office/word/2010/wordprocessingCanvas" xmlns:mc="http://schemas.openxmlformats.org/markup-compatibility/2006" xmlns:o="urn:schemas-microsoft-com:office:office" xmlns:r="http://schemas.openxmlformats.org/officeDocument/2006/relationships" xmlns:m="http://schemas.openxmlformats.org/officeDocument/2006/math" xmlns:v="urn:schemas-microsoft-com:vml" xmlns:wp14="http://schemas.microsoft.com/office/word/2010/wordprocessingDrawing" xmlns:wp="http://schemas.openxmlformats.org/drawingml/2006/wordprocessingDrawing" xmlns:w10="urn:schemas-microsoft-com:office:word" xmlns:w="http://schemas.openxmlformats.org/wordprocessingml/2006/main" xmlns:w14="http://schemas.microsoft.com/office/word/2010/wordml" xmlns:wpg="http://schemas.microsoft.com/office/word/2010/wordprocessingGroup" xmlns:wpi="http://schemas.microsoft.com/office/word/2010/wordprocessingInk" xmlns:wne="http://schemas.microsoft.com/office/word/2006/wordml" xmlns:wps="http://schemas.microsoft.com/office/word/2010/wordprocessingShape" mc:Ignorable="w14 wp14">
+<w:hdr xmlns:wpc="http://schemas.microsoft.com/office/word/2010/wordprocessingCanvas" xmlns:mo="http://schemas.microsoft.com/office/mac/office/2008/main" xmlns:mc="http://schemas.openxmlformats.org/markup-compatibility/2006" xmlns:mv="urn:schemas-microsoft-com:mac:vml" xmlns:o="urn:schemas-microsoft-com:office:office" xmlns:r="http://schemas.openxmlformats.org/officeDocument/2006/relationships" xmlns:m="http://schemas.openxmlformats.org/officeDocument/2006/math" xmlns:v="urn:schemas-microsoft-com:vml" xmlns:wp14="http://schemas.microsoft.com/office/word/2010/wordprocessingDrawing" xmlns:wp="http://schemas.openxmlformats.org/drawingml/2006/wordprocessingDrawing" xmlns:w10="urn:schemas-microsoft-com:office:word" xmlns:w="http://schemas.openxmlformats.org/wordprocessingml/2006/main" xmlns:w14="http://schemas.microsoft.com/office/word/2010/wordml" xmlns:wpg="http://schemas.microsoft.com/office/word/2010/wordprocessingGroup" xmlns:wpi="http://schemas.microsoft.com/office/word/2010/wordprocessingInk" xmlns:wne="http://schemas.microsoft.com/office/word/2006/wordml" xmlns:wps="http://schemas.microsoft.com/office/word/2010/wordprocessingShape" mc:Ignorable="w14 wp14">
   <w:p>
     <w:pPr>
       <w:pStyle w:val="Header"/>
     </w:pPr>
-    <w:r>
-      <w:fldChar w:fldCharType="begin"/>
-    </w:r>
-    <w:r>
-      <w:instrText xml:space="preserve"> STYLEREF "Heading 1" \* MERGEFORMAT </w:instrText>
-    </w:r>
-    <w:r>
-      <w:fldChar w:fldCharType="separate"/>
-    </w:r>
-    <w:r>
-      <w:rPr>
-        <w:noProof/>
-      </w:rPr>
-      <w:t>Staff brackets (U+E000–U+E01F)</w:t>
-    </w:r>
-    <w:r>
-      <w:rPr>
-        <w:noProof/>
-      </w:rPr>
-      <w:fldChar w:fldCharType="end"/>
-    </w:r>
+    <w:fldSimple w:instr=" STYLEREF &quot;Heading 1&quot; \* MERGEFORMAT ">
+      <w:r>
+        <w:rPr>
+          <w:noProof/>
+        </w:rPr>
+        <w:t>Staff brackets (U+E000–U+E01F)</w:t>
+      </w:r>
+    </w:fldSimple>
   </w:p>
 </w:hdr>
 </file>
 
 <file path=word/numbering.xml><?xml version="1.0" encoding="utf-8"?>
-<w:numbering xmlns:wpc="http://schemas.microsoft.com/office/word/2010/wordprocessingCanvas" xmlns:mc="http://schemas.openxmlformats.org/markup-compatibility/2006" xmlns:o="urn:schemas-microsoft-com:office:office" xmlns:r="http://schemas.openxmlformats.org/officeDocument/2006/relationships" xmlns:m="http://schemas.openxmlformats.org/officeDocument/2006/math" xmlns:v="urn:schemas-microsoft-com:vml" xmlns:wp14="http://schemas.microsoft.com/office/word/2010/wordprocessingDrawing" xmlns:wp="http://schemas.openxmlformats.org/drawingml/2006/wordprocessingDrawing" xmlns:w10="urn:schemas-microsoft-com:office:word" xmlns:w="http://schemas.openxmlformats.org/wordprocessingml/2006/main" xmlns:w14="http://schemas.microsoft.com/office/word/2010/wordml" xmlns:wpg="http://schemas.microsoft.com/office/word/2010/wordprocessingGroup" xmlns:wpi="http://schemas.microsoft.com/office/word/2010/wordprocessingInk" xmlns:wne="http://schemas.microsoft.com/office/word/2006/wordml" xmlns:wps="http://schemas.microsoft.com/office/word/2010/wordprocessingShape" mc:Ignorable="w14 wp14">
+<w:numbering xmlns:wpc="http://schemas.microsoft.com/office/word/2010/wordprocessingCanvas" xmlns:mo="http://schemas.microsoft.com/office/mac/office/2008/main" xmlns:mc="http://schemas.openxmlformats.org/markup-compatibility/2006" xmlns:mv="urn:schemas-microsoft-com:mac:vml" xmlns:o="urn:schemas-microsoft-com:office:office" xmlns:r="http://schemas.openxmlformats.org/officeDocument/2006/relationships" xmlns:m="http://schemas.openxmlformats.org/officeDocument/2006/math" xmlns:v="urn:schemas-microsoft-com:vml" xmlns:wp14="http://schemas.microsoft.com/office/word/2010/wordprocessingDrawing" xmlns:wp="http://schemas.openxmlformats.org/drawingml/2006/wordprocessingDrawing" xmlns:w10="urn:schemas-microsoft-com:office:word" xmlns:w="http://schemas.openxmlformats.org/wordprocessingml/2006/main" xmlns:w14="http://schemas.microsoft.com/office/word/2010/wordml" xmlns:wpg="http://schemas.microsoft.com/office/word/2010/wordprocessingGroup" xmlns:wpi="http://schemas.microsoft.com/office/word/2010/wordprocessingInk" xmlns:wne="http://schemas.microsoft.com/office/word/2006/wordml" xmlns:wps="http://schemas.microsoft.com/office/word/2010/wordprocessingShape" mc:Ignorable="w14 wp14">
   <w:abstractNum w:abstractNumId="0">
     <w:nsid w:val="FFFFFF1D"/>
     <w:multiLevelType w:val="multilevel"/>
@@ -1285,7 +1301,7 @@
     </w:rPrDefault>
     <w:pPrDefault/>
   </w:docDefaults>
-  <w:latentStyles w:defLockedState="0" w:defUIPriority="99" w:defSemiHidden="1" w:defUnhideWhenUsed="1" w:defQFormat="0" w:count="267">
+  <w:latentStyles w:defLockedState="0" w:defUIPriority="99" w:defSemiHidden="1" w:defUnhideWhenUsed="1" w:defQFormat="0" w:count="276">
     <w:lsdException w:name="Normal" w:semiHidden="0" w:uiPriority="0" w:unhideWhenUsed="0" w:qFormat="1"/>
     <w:lsdException w:name="heading 1" w:semiHidden="0" w:uiPriority="9" w:unhideWhenUsed="0" w:qFormat="1"/>
     <w:lsdException w:name="heading 2" w:uiPriority="9" w:qFormat="1"/>
@@ -2293,7 +2309,7 @@
 </file>
 
 <file path=word/stylesWithEffects.xml><?xml version="1.0" encoding="utf-8"?>
-<w:styles xmlns:wpc="http://schemas.microsoft.com/office/word/2010/wordprocessingCanvas" xmlns:mc="http://schemas.openxmlformats.org/markup-compatibility/2006" xmlns:o="urn:schemas-microsoft-com:office:office" xmlns:r="http://schemas.openxmlformats.org/officeDocument/2006/relationships" xmlns:m="http://schemas.openxmlformats.org/officeDocument/2006/math" xmlns:v="urn:schemas-microsoft-com:vml" xmlns:wp14="http://schemas.microsoft.com/office/word/2010/wordprocessingDrawing" xmlns:wp="http://schemas.openxmlformats.org/drawingml/2006/wordprocessingDrawing" xmlns:w10="urn:schemas-microsoft-com:office:word" xmlns:w="http://schemas.openxmlformats.org/wordprocessingml/2006/main" xmlns:w14="http://schemas.microsoft.com/office/word/2010/wordml" xmlns:wpg="http://schemas.microsoft.com/office/word/2010/wordprocessingGroup" xmlns:wpi="http://schemas.microsoft.com/office/word/2010/wordprocessingInk" xmlns:wne="http://schemas.microsoft.com/office/word/2006/wordml" xmlns:wps="http://schemas.microsoft.com/office/word/2010/wordprocessingShape" mc:Ignorable="w14 wp14">
+<w:styles xmlns:wpc="http://schemas.microsoft.com/office/word/2010/wordprocessingCanvas" xmlns:mo="http://schemas.microsoft.com/office/mac/office/2008/main" xmlns:mc="http://schemas.openxmlformats.org/markup-compatibility/2006" xmlns:mv="urn:schemas-microsoft-com:mac:vml" xmlns:o="urn:schemas-microsoft-com:office:office" xmlns:r="http://schemas.openxmlformats.org/officeDocument/2006/relationships" xmlns:m="http://schemas.openxmlformats.org/officeDocument/2006/math" xmlns:v="urn:schemas-microsoft-com:vml" xmlns:wp14="http://schemas.microsoft.com/office/word/2010/wordprocessingDrawing" xmlns:wp="http://schemas.openxmlformats.org/drawingml/2006/wordprocessingDrawing" xmlns:w10="urn:schemas-microsoft-com:office:word" xmlns:w="http://schemas.openxmlformats.org/wordprocessingml/2006/main" xmlns:w14="http://schemas.microsoft.com/office/word/2010/wordml" xmlns:wpg="http://schemas.microsoft.com/office/word/2010/wordprocessingGroup" xmlns:wpi="http://schemas.microsoft.com/office/word/2010/wordprocessingInk" xmlns:wne="http://schemas.microsoft.com/office/word/2006/wordml" xmlns:wps="http://schemas.microsoft.com/office/word/2010/wordprocessingShape" mc:Ignorable="w14 wp14">
   <w:docDefaults>
     <w:rPrDefault>
       <w:rPr>
@@ -2305,7 +2321,7 @@
     </w:rPrDefault>
     <w:pPrDefault/>
   </w:docDefaults>
-  <w:latentStyles w:defLockedState="0" w:defUIPriority="99" w:defSemiHidden="1" w:defUnhideWhenUsed="1" w:defQFormat="0" w:count="267">
+  <w:latentStyles w:defLockedState="0" w:defUIPriority="99" w:defSemiHidden="1" w:defUnhideWhenUsed="1" w:defQFormat="0" w:count="276">
     <w:lsdException w:name="Normal" w:semiHidden="0" w:uiPriority="0" w:unhideWhenUsed="0" w:qFormat="1"/>
     <w:lsdException w:name="heading 1" w:semiHidden="0" w:uiPriority="9" w:unhideWhenUsed="0" w:qFormat="1"/>
     <w:lsdException w:name="heading 2" w:uiPriority="9" w:qFormat="1"/>
@@ -3637,7 +3653,7 @@
 </file>
 
 <file path=customXml/itemProps1.xml><?xml version="1.0" encoding="utf-8"?>
-<ds:datastoreItem xmlns:ds="http://schemas.openxmlformats.org/officeDocument/2006/customXml" ds:itemID="{508E0A41-C168-4400-AE07-579835649655}">
+<ds:datastoreItem xmlns:ds="http://schemas.openxmlformats.org/officeDocument/2006/customXml" ds:itemID="{9C6B09C5-7E88-C94D-8AAB-9E06947FAFAF}">
   <ds:schemaRefs>
     <ds:schemaRef ds:uri="http://schemas.openxmlformats.org/officeDocument/2006/bibliography"/>
   </ds:schemaRefs>

</xml_diff>